<commit_message>
feat: polish ui, docs, and local fonts
</commit_message>
<xml_diff>
--- a/templates/style.docx
+++ b/templates/style.docx
@@ -92,23 +92,20 @@
     <w:p>
       <w:pPr>
         <w:ind w:firstLine="420"/>
-        <w:rPr>
-          <w:rFonts w:hint="eastAsia"/>
-        </w:rPr>
       </w:pPr>
     </w:p>
     <w:tbl>
       <w:tblPr>
         <w:tblStyle w:val="Table"/>
-        <w:tblW w:w="0" w:type="auto"/>
+        <w:tblW w:w="5000" w:type="pct"/>
         <w:tblLook w:val="04A0" w:firstRow="1" w:lastRow="0" w:firstColumn="1" w:lastColumn="0" w:noHBand="0" w:noVBand="1"/>
       </w:tblPr>
       <w:tblGrid>
-        <w:gridCol w:w="698"/>
-        <w:gridCol w:w="698"/>
-        <w:gridCol w:w="698"/>
-        <w:gridCol w:w="698"/>
-        <w:gridCol w:w="698"/>
+        <w:gridCol w:w="1660"/>
+        <w:gridCol w:w="1659"/>
+        <w:gridCol w:w="1659"/>
+        <w:gridCol w:w="1659"/>
+        <w:gridCol w:w="1659"/>
       </w:tblGrid>
       <w:tr>
         <w:trPr>
@@ -116,7 +113,7 @@
         </w:trPr>
         <w:tc>
           <w:tcPr>
-            <w:tcW w:w="0" w:type="auto"/>
+            <w:tcW w:w="1000" w:type="pct"/>
           </w:tcPr>
           <w:p>
             <w:pPr>
@@ -133,7 +130,7 @@
         </w:tc>
         <w:tc>
           <w:tcPr>
-            <w:tcW w:w="0" w:type="auto"/>
+            <w:tcW w:w="1000" w:type="pct"/>
           </w:tcPr>
           <w:p>
             <w:pPr>
@@ -150,7 +147,7 @@
         </w:tc>
         <w:tc>
           <w:tcPr>
-            <w:tcW w:w="0" w:type="auto"/>
+            <w:tcW w:w="1000" w:type="pct"/>
           </w:tcPr>
           <w:p>
             <w:pPr>
@@ -167,7 +164,7 @@
         </w:tc>
         <w:tc>
           <w:tcPr>
-            <w:tcW w:w="0" w:type="auto"/>
+            <w:tcW w:w="1000" w:type="pct"/>
           </w:tcPr>
           <w:p>
             <w:pPr>
@@ -184,7 +181,7 @@
         </w:tc>
         <w:tc>
           <w:tcPr>
-            <w:tcW w:w="0" w:type="auto"/>
+            <w:tcW w:w="1000" w:type="pct"/>
           </w:tcPr>
           <w:p>
             <w:pPr>
@@ -203,7 +200,7 @@
       <w:tr>
         <w:tc>
           <w:tcPr>
-            <w:tcW w:w="0" w:type="auto"/>
+            <w:tcW w:w="1000" w:type="pct"/>
           </w:tcPr>
           <w:p>
             <w:pPr>
@@ -220,7 +217,7 @@
         </w:tc>
         <w:tc>
           <w:tcPr>
-            <w:tcW w:w="0" w:type="auto"/>
+            <w:tcW w:w="1000" w:type="pct"/>
           </w:tcPr>
           <w:p>
             <w:pPr>
@@ -237,7 +234,7 @@
         </w:tc>
         <w:tc>
           <w:tcPr>
-            <w:tcW w:w="0" w:type="auto"/>
+            <w:tcW w:w="1000" w:type="pct"/>
           </w:tcPr>
           <w:p>
             <w:pPr>
@@ -254,7 +251,7 @@
         </w:tc>
         <w:tc>
           <w:tcPr>
-            <w:tcW w:w="0" w:type="auto"/>
+            <w:tcW w:w="1000" w:type="pct"/>
           </w:tcPr>
           <w:p>
             <w:pPr>
@@ -271,7 +268,7 @@
         </w:tc>
         <w:tc>
           <w:tcPr>
-            <w:tcW w:w="0" w:type="auto"/>
+            <w:tcW w:w="1000" w:type="pct"/>
           </w:tcPr>
           <w:p>
             <w:pPr>
@@ -290,7 +287,7 @@
       <w:tr>
         <w:tc>
           <w:tcPr>
-            <w:tcW w:w="0" w:type="auto"/>
+            <w:tcW w:w="1000" w:type="pct"/>
           </w:tcPr>
           <w:p>
             <w:pPr>
@@ -307,7 +304,7 @@
         </w:tc>
         <w:tc>
           <w:tcPr>
-            <w:tcW w:w="0" w:type="auto"/>
+            <w:tcW w:w="1000" w:type="pct"/>
           </w:tcPr>
           <w:p>
             <w:pPr>
@@ -324,7 +321,7 @@
         </w:tc>
         <w:tc>
           <w:tcPr>
-            <w:tcW w:w="0" w:type="auto"/>
+            <w:tcW w:w="1000" w:type="pct"/>
           </w:tcPr>
           <w:p>
             <w:pPr>
@@ -341,7 +338,7 @@
         </w:tc>
         <w:tc>
           <w:tcPr>
-            <w:tcW w:w="0" w:type="auto"/>
+            <w:tcW w:w="1000" w:type="pct"/>
           </w:tcPr>
           <w:p>
             <w:pPr>
@@ -358,7 +355,7 @@
         </w:tc>
         <w:tc>
           <w:tcPr>
-            <w:tcW w:w="0" w:type="auto"/>
+            <w:tcW w:w="1000" w:type="pct"/>
           </w:tcPr>
           <w:p>
             <w:pPr>
@@ -383,9 +380,6 @@
     <w:p>
       <w:pPr>
         <w:ind w:firstLine="420"/>
-        <w:rPr>
-          <w:rFonts w:hint="eastAsia"/>
-        </w:rPr>
       </w:pPr>
     </w:p>
     <w:p>

</xml_diff>

<commit_message>
feat: merge 2.0 features and fix setup scripts
- Merge all 2.0 features from develop branch:
  * Text normalization (textNormalizer.ts)
  * Rate limiting (rateLimiter.ts)
  * Usage logging (usageLogger.ts)
  * User statistics (stats.ts)
  * Text to Markdown conversion (textToMarkdownPrompt.ts)
  * App configuration (app.ts)
  * Logo component and user count badge
  * Usage guide page
  * Local fonts and template previews
  * Documentation (docs/鍥剧墖璧勬簮璇存槑.md)

- Fix PowerShell script encoding issues
- Add batch file wrapper for Windows setup
- Update README: Chinese as default, English as backup
</commit_message>
<xml_diff>
--- a/templates/style.docx
+++ b/templates/style.docx
@@ -92,23 +92,20 @@
     <w:p>
       <w:pPr>
         <w:ind w:firstLine="420"/>
-        <w:rPr>
-          <w:rFonts w:hint="eastAsia"/>
-        </w:rPr>
       </w:pPr>
     </w:p>
     <w:tbl>
       <w:tblPr>
         <w:tblStyle w:val="Table"/>
-        <w:tblW w:w="0" w:type="auto"/>
+        <w:tblW w:w="5000" w:type="pct"/>
         <w:tblLook w:val="04A0" w:firstRow="1" w:lastRow="0" w:firstColumn="1" w:lastColumn="0" w:noHBand="0" w:noVBand="1"/>
       </w:tblPr>
       <w:tblGrid>
-        <w:gridCol w:w="698"/>
-        <w:gridCol w:w="698"/>
-        <w:gridCol w:w="698"/>
-        <w:gridCol w:w="698"/>
-        <w:gridCol w:w="698"/>
+        <w:gridCol w:w="1660"/>
+        <w:gridCol w:w="1659"/>
+        <w:gridCol w:w="1659"/>
+        <w:gridCol w:w="1659"/>
+        <w:gridCol w:w="1659"/>
       </w:tblGrid>
       <w:tr>
         <w:trPr>
@@ -116,7 +113,7 @@
         </w:trPr>
         <w:tc>
           <w:tcPr>
-            <w:tcW w:w="0" w:type="auto"/>
+            <w:tcW w:w="1000" w:type="pct"/>
           </w:tcPr>
           <w:p>
             <w:pPr>
@@ -133,7 +130,7 @@
         </w:tc>
         <w:tc>
           <w:tcPr>
-            <w:tcW w:w="0" w:type="auto"/>
+            <w:tcW w:w="1000" w:type="pct"/>
           </w:tcPr>
           <w:p>
             <w:pPr>
@@ -150,7 +147,7 @@
         </w:tc>
         <w:tc>
           <w:tcPr>
-            <w:tcW w:w="0" w:type="auto"/>
+            <w:tcW w:w="1000" w:type="pct"/>
           </w:tcPr>
           <w:p>
             <w:pPr>
@@ -167,7 +164,7 @@
         </w:tc>
         <w:tc>
           <w:tcPr>
-            <w:tcW w:w="0" w:type="auto"/>
+            <w:tcW w:w="1000" w:type="pct"/>
           </w:tcPr>
           <w:p>
             <w:pPr>
@@ -184,7 +181,7 @@
         </w:tc>
         <w:tc>
           <w:tcPr>
-            <w:tcW w:w="0" w:type="auto"/>
+            <w:tcW w:w="1000" w:type="pct"/>
           </w:tcPr>
           <w:p>
             <w:pPr>
@@ -203,7 +200,7 @@
       <w:tr>
         <w:tc>
           <w:tcPr>
-            <w:tcW w:w="0" w:type="auto"/>
+            <w:tcW w:w="1000" w:type="pct"/>
           </w:tcPr>
           <w:p>
             <w:pPr>
@@ -220,7 +217,7 @@
         </w:tc>
         <w:tc>
           <w:tcPr>
-            <w:tcW w:w="0" w:type="auto"/>
+            <w:tcW w:w="1000" w:type="pct"/>
           </w:tcPr>
           <w:p>
             <w:pPr>
@@ -237,7 +234,7 @@
         </w:tc>
         <w:tc>
           <w:tcPr>
-            <w:tcW w:w="0" w:type="auto"/>
+            <w:tcW w:w="1000" w:type="pct"/>
           </w:tcPr>
           <w:p>
             <w:pPr>
@@ -254,7 +251,7 @@
         </w:tc>
         <w:tc>
           <w:tcPr>
-            <w:tcW w:w="0" w:type="auto"/>
+            <w:tcW w:w="1000" w:type="pct"/>
           </w:tcPr>
           <w:p>
             <w:pPr>
@@ -271,7 +268,7 @@
         </w:tc>
         <w:tc>
           <w:tcPr>
-            <w:tcW w:w="0" w:type="auto"/>
+            <w:tcW w:w="1000" w:type="pct"/>
           </w:tcPr>
           <w:p>
             <w:pPr>
@@ -290,7 +287,7 @@
       <w:tr>
         <w:tc>
           <w:tcPr>
-            <w:tcW w:w="0" w:type="auto"/>
+            <w:tcW w:w="1000" w:type="pct"/>
           </w:tcPr>
           <w:p>
             <w:pPr>
@@ -307,7 +304,7 @@
         </w:tc>
         <w:tc>
           <w:tcPr>
-            <w:tcW w:w="0" w:type="auto"/>
+            <w:tcW w:w="1000" w:type="pct"/>
           </w:tcPr>
           <w:p>
             <w:pPr>
@@ -324,7 +321,7 @@
         </w:tc>
         <w:tc>
           <w:tcPr>
-            <w:tcW w:w="0" w:type="auto"/>
+            <w:tcW w:w="1000" w:type="pct"/>
           </w:tcPr>
           <w:p>
             <w:pPr>
@@ -341,7 +338,7 @@
         </w:tc>
         <w:tc>
           <w:tcPr>
-            <w:tcW w:w="0" w:type="auto"/>
+            <w:tcW w:w="1000" w:type="pct"/>
           </w:tcPr>
           <w:p>
             <w:pPr>
@@ -358,7 +355,7 @@
         </w:tc>
         <w:tc>
           <w:tcPr>
-            <w:tcW w:w="0" w:type="auto"/>
+            <w:tcW w:w="1000" w:type="pct"/>
           </w:tcPr>
           <w:p>
             <w:pPr>
@@ -383,9 +380,6 @@
     <w:p>
       <w:pPr>
         <w:ind w:firstLine="420"/>
-        <w:rPr>
-          <w:rFonts w:hint="eastAsia"/>
-        </w:rPr>
       </w:pPr>
     </w:p>
     <w:p>

</xml_diff>